<commit_message>
house keeping 8 nov
</commit_message>
<xml_diff>
--- a/web_semantics/proj1/check_in_script.docx
+++ b/web_semantics/proj1/check_in_script.docx
@@ -19,7 +19,12 @@
     </w:p>
     <w:p>
       <w:r>
-        <w:t>First, I want to briefly go over our understanding of the assignment tasks.</w:t>
+        <w:t xml:space="preserve">First, I want to </w:t>
+      </w:r>
+      <w:bookmarkStart w:id="0" w:name="_GoBack"/>
+      <w:bookmarkEnd w:id="0"/>
+      <w:r>
+        <w:t>go over our understanding of the assignment tasks.</w:t>
       </w:r>
       <w:r>
         <w:t xml:space="preserve"> We assumed from the description that the end goal would be to make a web-application that would be able to query our representation of the GPX/OSM data (in RDF graph form) in what is similar to a Google Maps/Yelp location information hub. The focus is obviously to translate the data into RDF format (rather than the making of the web-app itself). We went into the assignment with this approach.</w:t>
@@ -79,8 +84,6 @@
       <w:r>
         <w:t>I’ll leave this part for Yi to further expand upon, his graphics are very informative and intuitive. I will say that after exploring the GPX and OSM data more, that the RDF graph itself became more evident.</w:t>
       </w:r>
-      <w:bookmarkStart w:id="0" w:name="_GoBack"/>
-      <w:bookmarkEnd w:id="0"/>
     </w:p>
     <w:p>
       <w:pPr>
@@ -100,6 +103,9 @@
     <w:p>
       <w:r>
         <w:t>We plan to take the exploratory work we done into generating RDF triples. It seems like since we have a good overview on what direction we want to head towards, that it would be straightforward to organize the RDF graph, and we’re optimistic that we will make good time on producing the finished project.</w:t>
+      </w:r>
+      <w:r>
+        <w:t xml:space="preserve"> Yi’s work has already yielded a sample TTL file, and it’s very representative of what the TTL files should look like.</w:t>
       </w:r>
     </w:p>
     <w:sectPr>
@@ -1263,7 +1269,7 @@
 </file>
 
 <file path=customXml/itemProps1.xml><?xml version="1.0" encoding="utf-8"?>
-<ds:datastoreItem xmlns:ds="http://schemas.openxmlformats.org/officeDocument/2006/customXml" ds:itemID="{BBEBBEF7-FE3B-416F-A67E-0E90E0E1BA37}">
+<ds:datastoreItem xmlns:ds="http://schemas.openxmlformats.org/officeDocument/2006/customXml" ds:itemID="{67D7CFDC-B917-4592-92F9-997C5343EBA0}">
   <ds:schemaRefs>
     <ds:schemaRef ds:uri="http://schemas.openxmlformats.org/officeDocument/2006/bibliography"/>
   </ds:schemaRefs>

</xml_diff>